<commit_message>
Fixed Adding New Contacts Problem
</commit_message>
<xml_diff>
--- a/New Proposal Data Struct.docx
+++ b/New Proposal Data Struct.docx
@@ -9,7 +9,7 @@
       <w:r>
         <w:rPr>
           <w:noProof/>
-          <w:lang w:eastAsia="en-US"/>
+          <w:lang w:val="en-MY" w:eastAsia="en-MY"/>
         </w:rPr>
         <w:drawing>
           <wp:inline distT="0" distB="0" distL="0" distR="0" wp14:anchorId="4D8A617B" wp14:editId="51480124">
@@ -189,8 +189,6 @@
       <w:r>
         <w:t>16 NOVEMBER 2015</w:t>
       </w:r>
-      <w:bookmarkStart w:id="0" w:name="_GoBack"/>
-      <w:bookmarkEnd w:id="0"/>
       <w:r>
         <w:br w:type="page"/>
       </w:r>
@@ -244,6 +242,8 @@
         </w:rPr>
         <w:t>All important and vital information they need exist in their contacts</w:t>
       </w:r>
+      <w:bookmarkStart w:id="0" w:name="_GoBack"/>
+      <w:bookmarkEnd w:id="0"/>
     </w:p>
     <w:p>
       <w:pPr>
@@ -284,6 +284,40 @@
       </w:r>
     </w:p>
     <w:p/>
+    <w:p/>
+    <w:p>
+      <w:r>
+        <w:br w:type="page"/>
+      </w:r>
+    </w:p>
+    <w:p>
+      <w:pPr>
+        <w:rPr>
+          <w:u w:val="single"/>
+        </w:rPr>
+      </w:pPr>
+      <w:r>
+        <w:rPr>
+          <w:u w:val="single"/>
+        </w:rPr>
+        <w:t>ASSIGNMENT 1: TECHNIQUES USED SORTING AND SEARCHING</w:t>
+      </w:r>
+    </w:p>
+    <w:p>
+      <w:r>
+        <w:t>Attributes And member function</w:t>
+      </w:r>
+    </w:p>
+    <w:p>
+      <w:r>
+        <w:t>Draw class Diagram</w:t>
+      </w:r>
+    </w:p>
+    <w:p>
+      <w:r>
+        <w:t>Draw Use Case Diagram</w:t>
+      </w:r>
+    </w:p>
     <w:p/>
     <w:sectPr>
       <w:headerReference w:type="default" r:id="rId8"/>
@@ -463,7 +497,7 @@
 
 <file path=word/numbering.xml><?xml version="1.0" encoding="utf-8"?>
 <w:numbering xmlns:wpc="http://schemas.microsoft.com/office/word/2010/wordprocessingCanvas" xmlns:mc="http://schemas.openxmlformats.org/markup-compatibility/2006" xmlns:o="urn:schemas-microsoft-com:office:office" xmlns:r="http://schemas.openxmlformats.org/officeDocument/2006/relationships" xmlns:m="http://schemas.openxmlformats.org/officeDocument/2006/math" xmlns:v="urn:schemas-microsoft-com:vml" xmlns:wp14="http://schemas.microsoft.com/office/word/2010/wordprocessingDrawing" xmlns:wp="http://schemas.openxmlformats.org/drawingml/2006/wordprocessingDrawing" xmlns:w10="urn:schemas-microsoft-com:office:word" xmlns:w="http://schemas.openxmlformats.org/wordprocessingml/2006/main" xmlns:w14="http://schemas.microsoft.com/office/word/2010/wordml" xmlns:w15="http://schemas.microsoft.com/office/word/2012/wordml" xmlns:wpg="http://schemas.microsoft.com/office/word/2010/wordprocessingGroup" xmlns:wpi="http://schemas.microsoft.com/office/word/2010/wordprocessingInk" xmlns:wne="http://schemas.microsoft.com/office/word/2006/wordml" xmlns:wps="http://schemas.microsoft.com/office/word/2010/wordprocessingShape" mc:Ignorable="w14 w15 wp14">
-  <w:abstractNum w:abstractNumId="0">
+  <w:abstractNum w:abstractNumId="0" w15:restartNumberingAfterBreak="0">
     <w:nsid w:val="05553944"/>
     <w:multiLevelType w:val="hybridMultilevel"/>
     <w:tmpl w:val="59883AC6"/>
@@ -576,7 +610,7 @@
       </w:rPr>
     </w:lvl>
   </w:abstractNum>
-  <w:abstractNum w:abstractNumId="1">
+  <w:abstractNum w:abstractNumId="1" w15:restartNumberingAfterBreak="0">
     <w:nsid w:val="2E5D6788"/>
     <w:multiLevelType w:val="hybridMultilevel"/>
     <w:tmpl w:val="1D64CF96"/>
@@ -1138,7 +1172,6 @@
       <w:spacing w:after="0" w:line="240" w:lineRule="auto"/>
     </w:pPr>
     <w:tblPr>
-      <w:tblInd w:w="0" w:type="dxa"/>
       <w:tblBorders>
         <w:top w:val="single" w:sz="4" w:space="0" w:color="000000" w:themeColor="text1"/>
         <w:left w:val="single" w:sz="4" w:space="0" w:color="000000" w:themeColor="text1"/>
@@ -1147,12 +1180,6 @@
         <w:insideH w:val="single" w:sz="4" w:space="0" w:color="000000" w:themeColor="text1"/>
         <w:insideV w:val="single" w:sz="4" w:space="0" w:color="000000" w:themeColor="text1"/>
       </w:tblBorders>
-      <w:tblCellMar>
-        <w:top w:w="0" w:type="dxa"/>
-        <w:left w:w="108" w:type="dxa"/>
-        <w:bottom w:w="0" w:type="dxa"/>
-        <w:right w:w="108" w:type="dxa"/>
-      </w:tblCellMar>
     </w:tblPr>
   </w:style>
   <w:style w:type="character" w:customStyle="1" w:styleId="HeaderChar">

</xml_diff>